<commit_message>
Finished analyssi for preliminary doubling time dilutions
</commit_message>
<xml_diff>
--- a/exp5_doublingtime_dilutions/ex5_doublingtime_dilution.docx
+++ b/exp5_doublingtime_dilutions/ex5_doublingtime_dilution.docx
@@ -710,6 +710,105 @@
           <w:color w:val="000000"/>
         </w:rPr>
         <w:t xml:space="preserve">Measure divergence from predicted OD (OD at first dilution)  </w:t>
+      </w:r>
+    </w:p>
+    <w:p>
+      <w:pPr>
+        <w:rPr>
+          <w:rFonts w:ascii="Arial" w:eastAsia="Times New Roman" w:hAnsi="Arial" w:cs="Arial"/>
+          <w:b/>
+          <w:bCs/>
+          <w:color w:val="000000"/>
+        </w:rPr>
+      </w:pPr>
+      <w:r>
+        <w:rPr>
+          <w:rFonts w:ascii="Arial" w:eastAsia="Times New Roman" w:hAnsi="Arial" w:cs="Arial"/>
+          <w:b/>
+          <w:bCs/>
+          <w:color w:val="000000"/>
+        </w:rPr>
+        <w:t xml:space="preserve">Improvements for next time (on robot) </w:t>
+      </w:r>
+    </w:p>
+    <w:p>
+      <w:pPr>
+        <w:pStyle w:val="ListParagraph"/>
+        <w:numPr>
+          <w:ilvl w:val="0"/>
+          <w:numId w:val="10"/>
+        </w:numPr>
+        <w:rPr>
+          <w:rFonts w:ascii="Arial" w:eastAsia="Times New Roman" w:hAnsi="Arial" w:cs="Arial"/>
+          <w:b/>
+          <w:bCs/>
+          <w:color w:val="000000"/>
+        </w:rPr>
+      </w:pPr>
+      <w:r>
+        <w:rPr>
+          <w:rFonts w:ascii="Arial" w:eastAsia="Times New Roman" w:hAnsi="Arial" w:cs="Arial"/>
+          <w:color w:val="000000"/>
+        </w:rPr>
+        <w:t xml:space="preserve">Use 150uL not 200uL to make sure robot does not overflow well. </w:t>
+      </w:r>
+    </w:p>
+    <w:p>
+      <w:pPr>
+        <w:pStyle w:val="ListParagraph"/>
+        <w:numPr>
+          <w:ilvl w:val="0"/>
+          <w:numId w:val="10"/>
+        </w:numPr>
+        <w:rPr>
+          <w:rFonts w:ascii="Arial" w:eastAsia="Times New Roman" w:hAnsi="Arial" w:cs="Arial"/>
+          <w:b/>
+          <w:bCs/>
+          <w:color w:val="000000"/>
+        </w:rPr>
+      </w:pPr>
+      <w:r>
+        <w:rPr>
+          <w:rFonts w:ascii="Arial" w:eastAsia="Times New Roman" w:hAnsi="Arial" w:cs="Arial"/>
+          <w:color w:val="000000"/>
+        </w:rPr>
+        <w:t xml:space="preserve">Try more frequent doubling time dilution on robot. </w:t>
+      </w:r>
+    </w:p>
+    <w:p>
+      <w:pPr>
+        <w:pStyle w:val="ListParagraph"/>
+        <w:numPr>
+          <w:ilvl w:val="0"/>
+          <w:numId w:val="10"/>
+        </w:numPr>
+        <w:rPr>
+          <w:rFonts w:ascii="Arial" w:eastAsia="Times New Roman" w:hAnsi="Arial" w:cs="Arial"/>
+          <w:b/>
+          <w:bCs/>
+          <w:color w:val="000000"/>
+        </w:rPr>
+      </w:pPr>
+      <w:r>
+        <w:rPr>
+          <w:rFonts w:ascii="Arial" w:eastAsia="Times New Roman" w:hAnsi="Arial" w:cs="Arial"/>
+          <w:color w:val="000000"/>
+        </w:rPr>
+        <w:t>Can we do fixative to maintain OD</w:t>
+      </w:r>
+      <w:r>
+        <w:rPr>
+          <w:rFonts w:ascii="Arial" w:eastAsia="Times New Roman" w:hAnsi="Arial" w:cs="Arial"/>
+          <w:color w:val="000000"/>
+        </w:rPr>
+        <w:t xml:space="preserve"> so I don’t have to come and take readings every 90 minutes</w:t>
+      </w:r>
+      <w:r>
+        <w:rPr>
+          <w:rFonts w:ascii="Arial" w:eastAsia="Times New Roman" w:hAnsi="Arial" w:cs="Arial"/>
+          <w:color w:val="000000"/>
+        </w:rPr>
+        <w:t xml:space="preserve">? </w:t>
       </w:r>
     </w:p>
     <w:p>
@@ -1556,6 +1655,119 @@
     </w:lvl>
   </w:abstractNum>
   <w:abstractNum w:abstractNumId="6" w15:restartNumberingAfterBreak="0">
+    <w:nsid w:val="48AF25EF"/>
+    <w:multiLevelType w:val="hybridMultilevel"/>
+    <w:tmpl w:val="FB8A71C6"/>
+    <w:lvl w:ilvl="0" w:tplc="04090001">
+      <w:start w:val="1"/>
+      <w:numFmt w:val="bullet"/>
+      <w:lvlText w:val=""/>
+      <w:lvlJc w:val="left"/>
+      <w:pPr>
+        <w:ind w:left="720" w:hanging="360"/>
+      </w:pPr>
+      <w:rPr>
+        <w:rFonts w:ascii="Symbol" w:hAnsi="Symbol" w:hint="default"/>
+      </w:rPr>
+    </w:lvl>
+    <w:lvl w:ilvl="1" w:tplc="04090003" w:tentative="1">
+      <w:start w:val="1"/>
+      <w:numFmt w:val="bullet"/>
+      <w:lvlText w:val="o"/>
+      <w:lvlJc w:val="left"/>
+      <w:pPr>
+        <w:ind w:left="1440" w:hanging="360"/>
+      </w:pPr>
+      <w:rPr>
+        <w:rFonts w:ascii="Courier New" w:hAnsi="Courier New" w:cs="Courier New" w:hint="default"/>
+      </w:rPr>
+    </w:lvl>
+    <w:lvl w:ilvl="2" w:tplc="04090005" w:tentative="1">
+      <w:start w:val="1"/>
+      <w:numFmt w:val="bullet"/>
+      <w:lvlText w:val=""/>
+      <w:lvlJc w:val="left"/>
+      <w:pPr>
+        <w:ind w:left="2160" w:hanging="360"/>
+      </w:pPr>
+      <w:rPr>
+        <w:rFonts w:ascii="Wingdings" w:hAnsi="Wingdings" w:hint="default"/>
+      </w:rPr>
+    </w:lvl>
+    <w:lvl w:ilvl="3" w:tplc="04090001" w:tentative="1">
+      <w:start w:val="1"/>
+      <w:numFmt w:val="bullet"/>
+      <w:lvlText w:val=""/>
+      <w:lvlJc w:val="left"/>
+      <w:pPr>
+        <w:ind w:left="2880" w:hanging="360"/>
+      </w:pPr>
+      <w:rPr>
+        <w:rFonts w:ascii="Symbol" w:hAnsi="Symbol" w:hint="default"/>
+      </w:rPr>
+    </w:lvl>
+    <w:lvl w:ilvl="4" w:tplc="04090003" w:tentative="1">
+      <w:start w:val="1"/>
+      <w:numFmt w:val="bullet"/>
+      <w:lvlText w:val="o"/>
+      <w:lvlJc w:val="left"/>
+      <w:pPr>
+        <w:ind w:left="3600" w:hanging="360"/>
+      </w:pPr>
+      <w:rPr>
+        <w:rFonts w:ascii="Courier New" w:hAnsi="Courier New" w:cs="Courier New" w:hint="default"/>
+      </w:rPr>
+    </w:lvl>
+    <w:lvl w:ilvl="5" w:tplc="04090005" w:tentative="1">
+      <w:start w:val="1"/>
+      <w:numFmt w:val="bullet"/>
+      <w:lvlText w:val=""/>
+      <w:lvlJc w:val="left"/>
+      <w:pPr>
+        <w:ind w:left="4320" w:hanging="360"/>
+      </w:pPr>
+      <w:rPr>
+        <w:rFonts w:ascii="Wingdings" w:hAnsi="Wingdings" w:hint="default"/>
+      </w:rPr>
+    </w:lvl>
+    <w:lvl w:ilvl="6" w:tplc="04090001" w:tentative="1">
+      <w:start w:val="1"/>
+      <w:numFmt w:val="bullet"/>
+      <w:lvlText w:val=""/>
+      <w:lvlJc w:val="left"/>
+      <w:pPr>
+        <w:ind w:left="5040" w:hanging="360"/>
+      </w:pPr>
+      <w:rPr>
+        <w:rFonts w:ascii="Symbol" w:hAnsi="Symbol" w:hint="default"/>
+      </w:rPr>
+    </w:lvl>
+    <w:lvl w:ilvl="7" w:tplc="04090003" w:tentative="1">
+      <w:start w:val="1"/>
+      <w:numFmt w:val="bullet"/>
+      <w:lvlText w:val="o"/>
+      <w:lvlJc w:val="left"/>
+      <w:pPr>
+        <w:ind w:left="5760" w:hanging="360"/>
+      </w:pPr>
+      <w:rPr>
+        <w:rFonts w:ascii="Courier New" w:hAnsi="Courier New" w:cs="Courier New" w:hint="default"/>
+      </w:rPr>
+    </w:lvl>
+    <w:lvl w:ilvl="8" w:tplc="04090005" w:tentative="1">
+      <w:start w:val="1"/>
+      <w:numFmt w:val="bullet"/>
+      <w:lvlText w:val=""/>
+      <w:lvlJc w:val="left"/>
+      <w:pPr>
+        <w:ind w:left="6480" w:hanging="360"/>
+      </w:pPr>
+      <w:rPr>
+        <w:rFonts w:ascii="Wingdings" w:hAnsi="Wingdings" w:hint="default"/>
+      </w:rPr>
+    </w:lvl>
+  </w:abstractNum>
+  <w:abstractNum w:abstractNumId="7" w15:restartNumberingAfterBreak="0">
     <w:nsid w:val="549232D0"/>
     <w:multiLevelType w:val="multilevel"/>
     <w:tmpl w:val="4B509C86"/>
@@ -1704,7 +1916,7 @@
       </w:rPr>
     </w:lvl>
   </w:abstractNum>
-  <w:abstractNum w:abstractNumId="7" w15:restartNumberingAfterBreak="0">
+  <w:abstractNum w:abstractNumId="8" w15:restartNumberingAfterBreak="0">
     <w:nsid w:val="5C532B18"/>
     <w:multiLevelType w:val="multilevel"/>
     <w:tmpl w:val="EC08B72A"/>
@@ -1853,7 +2065,7 @@
       </w:rPr>
     </w:lvl>
   </w:abstractNum>
-  <w:abstractNum w:abstractNumId="8" w15:restartNumberingAfterBreak="0">
+  <w:abstractNum w:abstractNumId="9" w15:restartNumberingAfterBreak="0">
     <w:nsid w:val="65512B68"/>
     <w:multiLevelType w:val="multilevel"/>
     <w:tmpl w:val="E1C007F2"/>
@@ -2003,13 +2215,13 @@
     </w:lvl>
   </w:abstractNum>
   <w:num w:numId="1">
-    <w:abstractNumId w:val="7"/>
+    <w:abstractNumId w:val="8"/>
   </w:num>
   <w:num w:numId="2">
     <w:abstractNumId w:val="4"/>
   </w:num>
   <w:num w:numId="3">
-    <w:abstractNumId w:val="6"/>
+    <w:abstractNumId w:val="7"/>
   </w:num>
   <w:num w:numId="4">
     <w:abstractNumId w:val="0"/>
@@ -2021,13 +2233,16 @@
     <w:abstractNumId w:val="3"/>
   </w:num>
   <w:num w:numId="7">
-    <w:abstractNumId w:val="8"/>
+    <w:abstractNumId w:val="9"/>
   </w:num>
   <w:num w:numId="8">
     <w:abstractNumId w:val="2"/>
   </w:num>
   <w:num w:numId="9">
     <w:abstractNumId w:val="5"/>
+  </w:num>
+  <w:num w:numId="10">
+    <w:abstractNumId w:val="6"/>
   </w:num>
 </w:numbering>
 </file>

</xml_diff>